<commit_message>
VISION ELFICA + doc con primeros apuntes del enemigobot
Mientras que uno de nuestros heroes se embarca en la ambiciosa conquista de lejanas tierras, dejando atrás un coche y una muchacha de buen ver, teje el pillier tras 4 apasionantes horas ha conseguido refinar la visión elfica.
Lograran nuestros valientes entregar todo a tiempo?? Tiempo al tiempo y al pan pan
</commit_message>
<xml_diff>
--- a/Apuntes y tablas P1.docx
+++ b/Apuntes y tablas P1.docx
@@ -234,10 +234,7 @@
               <w:t>C</w:t>
             </w:r>
             <w:r>
-              <w:t>:</w:t>
-            </w:r>
-            <w:r>
-              <w:t>0.2754</w:t>
+              <w:t>:0.2754</w:t>
             </w:r>
           </w:p>
         </w:tc>
@@ -317,10 +314,7 @@
               <w:t>C</w:t>
             </w:r>
             <w:r>
-              <w:t>:</w:t>
-            </w:r>
-            <w:r>
-              <w:t>0.5611</w:t>
+              <w:t>:0.5611</w:t>
             </w:r>
           </w:p>
         </w:tc>
@@ -397,10 +391,7 @@
               <w:t>C</w:t>
             </w:r>
             <w:r>
-              <w:t>:</w:t>
-            </w:r>
-            <w:r>
-              <w:t>0.7815</w:t>
+              <w:t>:0.7815</w:t>
             </w:r>
           </w:p>
         </w:tc>
@@ -554,13 +545,7 @@
               <w:t>O</w:t>
             </w:r>
             <w:r>
-              <w:t>:</w:t>
-            </w:r>
-            <w:r>
-              <w:t>0.0809</w:t>
-            </w:r>
-            <w:r>
-              <w:t xml:space="preserve"> - </w:t>
+              <w:t xml:space="preserve">:0.0809 - </w:t>
             </w:r>
             <w:r>
               <w:rPr>
@@ -1659,13 +1644,7 @@
           </w:tcPr>
           <w:p>
             <w:r>
-              <w:t>0m/s~0</w:t>
-            </w:r>
-            <w:r>
-              <w:t>.3</w:t>
-            </w:r>
-            <w:r>
-              <w:t>rad/s</w:t>
+              <w:t>0m/s~0.3rad/s</w:t>
             </w:r>
           </w:p>
         </w:tc>
@@ -1676,13 +1655,7 @@
           </w:tcPr>
           <w:p>
             <w:r>
-              <w:t>0m/s~0</w:t>
-            </w:r>
-            <w:r>
-              <w:t>.7</w:t>
-            </w:r>
-            <w:r>
-              <w:t>rad/s</w:t>
+              <w:t>0m/s~0.7rad/s</w:t>
             </w:r>
           </w:p>
         </w:tc>
@@ -1693,13 +1666,7 @@
           </w:tcPr>
           <w:p>
             <w:r>
-              <w:t>0m/s~0</w:t>
-            </w:r>
-            <w:r>
-              <w:t>.9</w:t>
-            </w:r>
-            <w:r>
-              <w:t>rad/s</w:t>
+              <w:t>0m/s~0.9rad/s</w:t>
             </w:r>
           </w:p>
         </w:tc>
@@ -1789,8 +1756,6 @@
             <w:r>
               <w:t>0.11822</w:t>
             </w:r>
-            <w:bookmarkStart w:id="0" w:name="_GoBack"/>
-            <w:bookmarkEnd w:id="0"/>
           </w:p>
         </w:tc>
       </w:tr>
@@ -1962,6 +1927,19 @@
       </w:tr>
     </w:tbl>
     <w:p/>
+    <w:p>
+      <w:pPr>
+        <w:rPr>
+          <w:rFonts w:ascii="Adventure" w:hAnsi="Adventure"/>
+        </w:rPr>
+      </w:pPr>
+      <w:r>
+        <w:rPr>
+          <w:rFonts w:ascii="Adventure" w:hAnsi="Adventure"/>
+        </w:rPr>
+        <w:t xml:space="preserve">AMIGOBOT </w:t>
+      </w:r>
+    </w:p>
     <w:tbl>
       <w:tblPr>
         <w:tblStyle w:val="Tablaconcuadrcula"/>
@@ -1969,198 +1947,651 @@
         <w:tblLook w:val="04A0" w:firstRow="1" w:lastRow="0" w:firstColumn="1" w:lastColumn="0" w:noHBand="0" w:noVBand="1"/>
       </w:tblPr>
       <w:tblGrid>
-        <w:gridCol w:w="1541"/>
-        <w:gridCol w:w="1541"/>
+        <w:gridCol w:w="2123"/>
+        <w:gridCol w:w="2123"/>
+        <w:gridCol w:w="2124"/>
+        <w:gridCol w:w="2124"/>
       </w:tblGrid>
       <w:tr>
-        <w:trPr>
-          <w:trHeight w:val="254"/>
-        </w:trPr>
-        <w:tc>
-          <w:tcPr>
-            <w:tcW w:w="1541" w:type="dxa"/>
-          </w:tcPr>
-          <w:p/>
-        </w:tc>
-        <w:tc>
-          <w:tcPr>
-            <w:tcW w:w="1541" w:type="dxa"/>
-          </w:tcPr>
-          <w:p/>
-        </w:tc>
-      </w:tr>
-      <w:tr>
-        <w:trPr>
-          <w:trHeight w:val="254"/>
-        </w:trPr>
-        <w:tc>
-          <w:tcPr>
-            <w:tcW w:w="1541" w:type="dxa"/>
-          </w:tcPr>
-          <w:p/>
-        </w:tc>
-        <w:tc>
-          <w:tcPr>
-            <w:tcW w:w="1541" w:type="dxa"/>
-          </w:tcPr>
-          <w:p/>
-        </w:tc>
-      </w:tr>
-      <w:tr>
-        <w:trPr>
-          <w:trHeight w:val="266"/>
-        </w:trPr>
-        <w:tc>
-          <w:tcPr>
-            <w:tcW w:w="1541" w:type="dxa"/>
-          </w:tcPr>
-          <w:p/>
-        </w:tc>
-        <w:tc>
-          <w:tcPr>
-            <w:tcW w:w="1541" w:type="dxa"/>
-          </w:tcPr>
-          <w:p/>
-        </w:tc>
-      </w:tr>
-      <w:tr>
-        <w:trPr>
-          <w:trHeight w:val="254"/>
-        </w:trPr>
-        <w:tc>
-          <w:tcPr>
-            <w:tcW w:w="1541" w:type="dxa"/>
-          </w:tcPr>
-          <w:p/>
-        </w:tc>
-        <w:tc>
-          <w:tcPr>
-            <w:tcW w:w="1541" w:type="dxa"/>
-          </w:tcPr>
-          <w:p/>
-        </w:tc>
-      </w:tr>
-      <w:tr>
-        <w:trPr>
-          <w:trHeight w:val="254"/>
-        </w:trPr>
-        <w:tc>
-          <w:tcPr>
-            <w:tcW w:w="1541" w:type="dxa"/>
-          </w:tcPr>
-          <w:p/>
-        </w:tc>
-        <w:tc>
-          <w:tcPr>
-            <w:tcW w:w="1541" w:type="dxa"/>
-          </w:tcPr>
-          <w:p/>
-        </w:tc>
-      </w:tr>
-      <w:tr>
-        <w:trPr>
-          <w:trHeight w:val="254"/>
-        </w:trPr>
-        <w:tc>
-          <w:tcPr>
-            <w:tcW w:w="1541" w:type="dxa"/>
-          </w:tcPr>
-          <w:p/>
-        </w:tc>
-        <w:tc>
-          <w:tcPr>
-            <w:tcW w:w="1541" w:type="dxa"/>
-          </w:tcPr>
-          <w:p/>
-        </w:tc>
-      </w:tr>
-      <w:tr>
-        <w:trPr>
-          <w:trHeight w:val="254"/>
-        </w:trPr>
-        <w:tc>
-          <w:tcPr>
-            <w:tcW w:w="1541" w:type="dxa"/>
-          </w:tcPr>
-          <w:p/>
-        </w:tc>
-        <w:tc>
-          <w:tcPr>
-            <w:tcW w:w="1541" w:type="dxa"/>
-          </w:tcPr>
-          <w:p/>
-        </w:tc>
-      </w:tr>
-      <w:tr>
-        <w:trPr>
-          <w:trHeight w:val="266"/>
-        </w:trPr>
-        <w:tc>
-          <w:tcPr>
-            <w:tcW w:w="1541" w:type="dxa"/>
-          </w:tcPr>
-          <w:p/>
-        </w:tc>
-        <w:tc>
-          <w:tcPr>
-            <w:tcW w:w="1541" w:type="dxa"/>
-          </w:tcPr>
-          <w:p/>
-        </w:tc>
-      </w:tr>
-      <w:tr>
-        <w:trPr>
-          <w:trHeight w:val="254"/>
-        </w:trPr>
-        <w:tc>
-          <w:tcPr>
-            <w:tcW w:w="1541" w:type="dxa"/>
-          </w:tcPr>
-          <w:p/>
-        </w:tc>
-        <w:tc>
-          <w:tcPr>
-            <w:tcW w:w="1541" w:type="dxa"/>
-          </w:tcPr>
-          <w:p/>
-        </w:tc>
-      </w:tr>
-      <w:tr>
-        <w:trPr>
-          <w:trHeight w:val="254"/>
-        </w:trPr>
-        <w:tc>
-          <w:tcPr>
-            <w:tcW w:w="1541" w:type="dxa"/>
-          </w:tcPr>
-          <w:p/>
-        </w:tc>
-        <w:tc>
-          <w:tcPr>
-            <w:tcW w:w="1541" w:type="dxa"/>
-          </w:tcPr>
-          <w:p/>
-        </w:tc>
-      </w:tr>
-      <w:tr>
-        <w:trPr>
-          <w:trHeight w:val="254"/>
-        </w:trPr>
-        <w:tc>
-          <w:tcPr>
-            <w:tcW w:w="1541" w:type="dxa"/>
-          </w:tcPr>
-          <w:p/>
-        </w:tc>
-        <w:tc>
-          <w:tcPr>
-            <w:tcW w:w="1541" w:type="dxa"/>
-          </w:tcPr>
-          <w:p/>
+        <w:tc>
+          <w:tcPr>
+            <w:tcW w:w="2123" w:type="dxa"/>
+            <w:shd w:val="clear" w:color="auto" w:fill="FFD966" w:themeFill="accent4" w:themeFillTint="99"/>
+          </w:tcPr>
+          <w:p>
+            <w:pPr>
+              <w:jc w:val="center"/>
+            </w:pPr>
+            <w:r>
+              <w:t>V(m/s)</w:t>
+            </w:r>
+          </w:p>
+        </w:tc>
+        <w:tc>
+          <w:tcPr>
+            <w:tcW w:w="2123" w:type="dxa"/>
+            <w:shd w:val="clear" w:color="auto" w:fill="FFD966" w:themeFill="accent4" w:themeFillTint="99"/>
+          </w:tcPr>
+          <w:p>
+            <w:pPr>
+              <w:jc w:val="center"/>
+              <w:rPr>
+                <w:rFonts w:ascii="Adventure" w:hAnsi="Adventure"/>
+              </w:rPr>
+            </w:pPr>
+            <w:r>
+              <w:rPr>
+                <w:rFonts w:ascii="Times New Roman" w:hAnsi="Times New Roman" w:cs="Times New Roman"/>
+              </w:rPr>
+              <w:t>Ω(rad/s)</w:t>
+            </w:r>
+          </w:p>
+        </w:tc>
+        <w:tc>
+          <w:tcPr>
+            <w:tcW w:w="2124" w:type="dxa"/>
+            <w:shd w:val="clear" w:color="auto" w:fill="FFD966" w:themeFill="accent4" w:themeFillTint="99"/>
+          </w:tcPr>
+          <w:p>
+            <w:pPr>
+              <w:jc w:val="center"/>
+            </w:pPr>
+            <w:r>
+              <w:t>q</w:t>
+            </w:r>
+            <w:r>
+              <w:t>_lineal(m)</w:t>
+            </w:r>
+          </w:p>
+        </w:tc>
+        <w:tc>
+          <w:tcPr>
+            <w:tcW w:w="2124" w:type="dxa"/>
+            <w:shd w:val="clear" w:color="auto" w:fill="FFD966" w:themeFill="accent4" w:themeFillTint="99"/>
+          </w:tcPr>
+          <w:p>
+            <w:pPr>
+              <w:jc w:val="center"/>
+            </w:pPr>
+            <w:r>
+              <w:t>q</w:t>
+            </w:r>
+            <w:r>
+              <w:t>_angular(r)</w:t>
+            </w:r>
+          </w:p>
+        </w:tc>
+      </w:tr>
+      <w:tr>
+        <w:tc>
+          <w:tcPr>
+            <w:tcW w:w="2123" w:type="dxa"/>
+          </w:tcPr>
+          <w:p>
+            <w:pPr>
+              <w:jc w:val="center"/>
+            </w:pPr>
+            <w:r>
+              <w:t>0.1</w:t>
+            </w:r>
+          </w:p>
+        </w:tc>
+        <w:tc>
+          <w:tcPr>
+            <w:tcW w:w="2123" w:type="dxa"/>
+          </w:tcPr>
+          <w:p>
+            <w:pPr>
+              <w:jc w:val="center"/>
+            </w:pPr>
+            <w:r>
+              <w:t>0</w:t>
+            </w:r>
+          </w:p>
+        </w:tc>
+        <w:tc>
+          <w:tcPr>
+            <w:tcW w:w="2124" w:type="dxa"/>
+          </w:tcPr>
+          <w:p>
+            <w:pPr>
+              <w:jc w:val="center"/>
+            </w:pPr>
+            <w:r>
+              <w:rPr>
+                <w:b/>
+                <w:bCs/>
+              </w:rPr>
+              <w:t>O</w:t>
+            </w:r>
+            <w:r>
+              <w:t xml:space="preserve">: </w:t>
+            </w:r>
+            <w:r>
+              <w:t>(</w:t>
+            </w:r>
+            <w:r>
+              <w:t>0.</w:t>
+            </w:r>
+            <w:r>
+              <w:t>139</w:t>
+            </w:r>
+            <w:r>
+              <w:t>) (0.119) (0.129)</w:t>
+            </w:r>
+          </w:p>
+        </w:tc>
+        <w:tc>
+          <w:tcPr>
+            <w:tcW w:w="2124" w:type="dxa"/>
+          </w:tcPr>
+          <w:p>
+            <w:pPr>
+              <w:jc w:val="center"/>
+            </w:pPr>
+            <w:r>
+              <w:t>-</w:t>
+            </w:r>
+          </w:p>
+        </w:tc>
+      </w:tr>
+      <w:tr>
+        <w:tc>
+          <w:tcPr>
+            <w:tcW w:w="2123" w:type="dxa"/>
+          </w:tcPr>
+          <w:p>
+            <w:pPr>
+              <w:jc w:val="center"/>
+            </w:pPr>
+            <w:r>
+              <w:t>0.3</w:t>
+            </w:r>
+          </w:p>
+        </w:tc>
+        <w:tc>
+          <w:tcPr>
+            <w:tcW w:w="2123" w:type="dxa"/>
+          </w:tcPr>
+          <w:p>
+            <w:pPr>
+              <w:jc w:val="center"/>
+            </w:pPr>
+            <w:r>
+              <w:t>0</w:t>
+            </w:r>
+          </w:p>
+        </w:tc>
+        <w:tc>
+          <w:tcPr>
+            <w:tcW w:w="2124" w:type="dxa"/>
+          </w:tcPr>
+          <w:p>
+            <w:pPr>
+              <w:jc w:val="center"/>
+            </w:pPr>
+            <w:r>
+              <w:rPr>
+                <w:b/>
+                <w:bCs/>
+              </w:rPr>
+              <w:t>O</w:t>
+            </w:r>
+            <w:r>
+              <w:rPr>
+                <w:b/>
+                <w:bCs/>
+              </w:rPr>
+              <w:t xml:space="preserve">: </w:t>
+            </w:r>
+            <w:r>
+              <w:t>(0.388)</w:t>
+            </w:r>
+            <w:r>
+              <w:t>(0.388) (0.388)</w:t>
+            </w:r>
+          </w:p>
+        </w:tc>
+        <w:tc>
+          <w:tcPr>
+            <w:tcW w:w="2124" w:type="dxa"/>
+          </w:tcPr>
+          <w:p>
+            <w:pPr>
+              <w:jc w:val="center"/>
+            </w:pPr>
+            <w:r>
+              <w:t>-</w:t>
+            </w:r>
+          </w:p>
+        </w:tc>
+      </w:tr>
+      <w:tr>
+        <w:tc>
+          <w:tcPr>
+            <w:tcW w:w="2123" w:type="dxa"/>
+          </w:tcPr>
+          <w:p>
+            <w:pPr>
+              <w:jc w:val="center"/>
+            </w:pPr>
+            <w:r>
+              <w:t>0.5</w:t>
+            </w:r>
+          </w:p>
+        </w:tc>
+        <w:tc>
+          <w:tcPr>
+            <w:tcW w:w="2123" w:type="dxa"/>
+          </w:tcPr>
+          <w:p>
+            <w:pPr>
+              <w:jc w:val="center"/>
+            </w:pPr>
+            <w:r>
+              <w:t>0</w:t>
+            </w:r>
+          </w:p>
+        </w:tc>
+        <w:tc>
+          <w:tcPr>
+            <w:tcW w:w="2124" w:type="dxa"/>
+          </w:tcPr>
+          <w:p>
+            <w:pPr>
+              <w:jc w:val="center"/>
+            </w:pPr>
+            <w:r>
+              <w:rPr>
+                <w:b/>
+                <w:bCs/>
+              </w:rPr>
+              <w:t>O</w:t>
+            </w:r>
+            <w:r>
+              <w:t>:</w:t>
+            </w:r>
+            <w:r>
+              <w:t xml:space="preserve"> (0.648) (0.620)</w:t>
+            </w:r>
+          </w:p>
+          <w:p>
+            <w:pPr>
+              <w:jc w:val="center"/>
+            </w:pPr>
+            <w:r>
+              <w:t>(0.599)</w:t>
+            </w:r>
+          </w:p>
+        </w:tc>
+        <w:tc>
+          <w:tcPr>
+            <w:tcW w:w="2124" w:type="dxa"/>
+          </w:tcPr>
+          <w:p>
+            <w:pPr>
+              <w:jc w:val="center"/>
+            </w:pPr>
+            <w:r>
+              <w:t>-</w:t>
+            </w:r>
+          </w:p>
+        </w:tc>
+      </w:tr>
+      <w:tr>
+        <w:tc>
+          <w:tcPr>
+            <w:tcW w:w="2123" w:type="dxa"/>
+          </w:tcPr>
+          <w:p>
+            <w:pPr>
+              <w:jc w:val="center"/>
+            </w:pPr>
+            <w:r>
+              <w:t>0.7</w:t>
+            </w:r>
+          </w:p>
+        </w:tc>
+        <w:tc>
+          <w:tcPr>
+            <w:tcW w:w="2123" w:type="dxa"/>
+          </w:tcPr>
+          <w:p>
+            <w:pPr>
+              <w:jc w:val="center"/>
+            </w:pPr>
+            <w:r>
+              <w:t>0</w:t>
+            </w:r>
+          </w:p>
+        </w:tc>
+        <w:tc>
+          <w:tcPr>
+            <w:tcW w:w="2124" w:type="dxa"/>
+          </w:tcPr>
+          <w:p>
+            <w:pPr>
+              <w:jc w:val="center"/>
+            </w:pPr>
+            <w:r>
+              <w:rPr>
+                <w:b/>
+                <w:bCs/>
+              </w:rPr>
+              <w:t>O</w:t>
+            </w:r>
+            <w:r>
+              <w:t>:</w:t>
+            </w:r>
+            <w:r>
+              <w:t xml:space="preserve"> (0.598) (0.605) (0.648)</w:t>
+            </w:r>
+          </w:p>
+        </w:tc>
+        <w:tc>
+          <w:tcPr>
+            <w:tcW w:w="2124" w:type="dxa"/>
+          </w:tcPr>
+          <w:p>
+            <w:pPr>
+              <w:jc w:val="center"/>
+            </w:pPr>
+            <w:r>
+              <w:t>-</w:t>
+            </w:r>
+          </w:p>
+        </w:tc>
+      </w:tr>
+      <w:tr>
+        <w:tc>
+          <w:tcPr>
+            <w:tcW w:w="2123" w:type="dxa"/>
+          </w:tcPr>
+          <w:p>
+            <w:pPr>
+              <w:jc w:val="center"/>
+            </w:pPr>
+            <w:r>
+              <w:t>0.9</w:t>
+            </w:r>
+          </w:p>
+        </w:tc>
+        <w:tc>
+          <w:tcPr>
+            <w:tcW w:w="2123" w:type="dxa"/>
+          </w:tcPr>
+          <w:p>
+            <w:pPr>
+              <w:jc w:val="center"/>
+            </w:pPr>
+            <w:r>
+              <w:t>0</w:t>
+            </w:r>
+          </w:p>
+        </w:tc>
+        <w:tc>
+          <w:tcPr>
+            <w:tcW w:w="2124" w:type="dxa"/>
+          </w:tcPr>
+          <w:p>
+            <w:pPr>
+              <w:jc w:val="center"/>
+            </w:pPr>
+            <w:r>
+              <w:rPr>
+                <w:b/>
+                <w:bCs/>
+              </w:rPr>
+              <w:t>O</w:t>
+            </w:r>
+            <w:r>
+              <w:t>:</w:t>
+            </w:r>
+            <w:r>
+              <w:t xml:space="preserve"> (0.605) (0.648) (0.599)</w:t>
+            </w:r>
+          </w:p>
+        </w:tc>
+        <w:tc>
+          <w:tcPr>
+            <w:tcW w:w="2124" w:type="dxa"/>
+          </w:tcPr>
+          <w:p>
+            <w:pPr>
+              <w:jc w:val="center"/>
+            </w:pPr>
+            <w:r>
+              <w:t>-</w:t>
+            </w:r>
+          </w:p>
+        </w:tc>
+      </w:tr>
+      <w:tr>
+        <w:tc>
+          <w:tcPr>
+            <w:tcW w:w="2123" w:type="dxa"/>
+          </w:tcPr>
+          <w:p>
+            <w:pPr>
+              <w:jc w:val="center"/>
+            </w:pPr>
+            <w:r>
+              <w:lastRenderedPageBreak/>
+              <w:t>0</w:t>
+            </w:r>
+          </w:p>
+        </w:tc>
+        <w:tc>
+          <w:tcPr>
+            <w:tcW w:w="2123" w:type="dxa"/>
+          </w:tcPr>
+          <w:p>
+            <w:pPr>
+              <w:jc w:val="center"/>
+            </w:pPr>
+            <w:r>
+              <w:t>0.3</w:t>
+            </w:r>
+          </w:p>
+        </w:tc>
+        <w:tc>
+          <w:tcPr>
+            <w:tcW w:w="2124" w:type="dxa"/>
+          </w:tcPr>
+          <w:p>
+            <w:pPr>
+              <w:jc w:val="center"/>
+            </w:pPr>
+            <w:r>
+              <w:t>-</w:t>
+            </w:r>
+          </w:p>
+        </w:tc>
+        <w:tc>
+          <w:tcPr>
+            <w:tcW w:w="2124" w:type="dxa"/>
+          </w:tcPr>
+          <w:p>
+            <w:pPr>
+              <w:jc w:val="center"/>
+            </w:pPr>
+            <w:r>
+              <w:rPr>
+                <w:b/>
+                <w:bCs/>
+              </w:rPr>
+              <w:t>O</w:t>
+            </w:r>
+            <w:r>
+              <w:t>:</w:t>
+            </w:r>
+            <w:r>
+              <w:t xml:space="preserve"> (0.38397) (0.38397)</w:t>
+            </w:r>
+            <w:r>
+              <w:t xml:space="preserve"> </w:t>
+            </w:r>
+            <w:r>
+              <w:t>(0.38397)</w:t>
+            </w:r>
+          </w:p>
+        </w:tc>
+      </w:tr>
+      <w:tr>
+        <w:tc>
+          <w:tcPr>
+            <w:tcW w:w="2123" w:type="dxa"/>
+          </w:tcPr>
+          <w:p>
+            <w:pPr>
+              <w:jc w:val="center"/>
+            </w:pPr>
+            <w:r>
+              <w:t>0</w:t>
+            </w:r>
+          </w:p>
+        </w:tc>
+        <w:tc>
+          <w:tcPr>
+            <w:tcW w:w="2123" w:type="dxa"/>
+          </w:tcPr>
+          <w:p>
+            <w:pPr>
+              <w:jc w:val="center"/>
+            </w:pPr>
+            <w:r>
+              <w:t>0.7</w:t>
+            </w:r>
+          </w:p>
+        </w:tc>
+        <w:tc>
+          <w:tcPr>
+            <w:tcW w:w="2124" w:type="dxa"/>
+          </w:tcPr>
+          <w:p>
+            <w:pPr>
+              <w:jc w:val="center"/>
+            </w:pPr>
+            <w:r>
+              <w:t>-</w:t>
+            </w:r>
+          </w:p>
+        </w:tc>
+        <w:tc>
+          <w:tcPr>
+            <w:tcW w:w="2124" w:type="dxa"/>
+          </w:tcPr>
+          <w:p>
+            <w:pPr>
+              <w:jc w:val="center"/>
+            </w:pPr>
+            <w:r>
+              <w:rPr>
+                <w:b/>
+                <w:bCs/>
+              </w:rPr>
+              <w:t>O</w:t>
+            </w:r>
+            <w:r>
+              <w:rPr>
+                <w:b/>
+                <w:bCs/>
+              </w:rPr>
+              <w:t>:</w:t>
+            </w:r>
+            <w:r>
+              <w:rPr>
+                <w:b/>
+                <w:bCs/>
+              </w:rPr>
+              <w:t xml:space="preserve"> </w:t>
+            </w:r>
+            <w:r>
+              <w:t>(0.90757)</w:t>
+            </w:r>
+            <w:r>
+              <w:t xml:space="preserve"> (0.90757) </w:t>
+            </w:r>
+            <w:r>
+              <w:t>(0.90757)</w:t>
+            </w:r>
+          </w:p>
+        </w:tc>
+      </w:tr>
+      <w:tr>
+        <w:tc>
+          <w:tcPr>
+            <w:tcW w:w="2123" w:type="dxa"/>
+          </w:tcPr>
+          <w:p>
+            <w:pPr>
+              <w:jc w:val="center"/>
+            </w:pPr>
+            <w:r>
+              <w:t>0</w:t>
+            </w:r>
+          </w:p>
+        </w:tc>
+        <w:tc>
+          <w:tcPr>
+            <w:tcW w:w="2123" w:type="dxa"/>
+          </w:tcPr>
+          <w:p>
+            <w:pPr>
+              <w:jc w:val="center"/>
+            </w:pPr>
+            <w:r>
+              <w:t>0.9</w:t>
+            </w:r>
+          </w:p>
+        </w:tc>
+        <w:tc>
+          <w:tcPr>
+            <w:tcW w:w="2124" w:type="dxa"/>
+          </w:tcPr>
+          <w:p>
+            <w:pPr>
+              <w:jc w:val="center"/>
+            </w:pPr>
+            <w:r>
+              <w:t>-</w:t>
+            </w:r>
+          </w:p>
+        </w:tc>
+        <w:tc>
+          <w:tcPr>
+            <w:tcW w:w="2124" w:type="dxa"/>
+          </w:tcPr>
+          <w:p>
+            <w:pPr>
+              <w:jc w:val="center"/>
+            </w:pPr>
+            <w:r>
+              <w:rPr>
+                <w:b/>
+                <w:bCs/>
+              </w:rPr>
+              <w:t>O</w:t>
+            </w:r>
+            <w:r>
+              <w:t>:</w:t>
+            </w:r>
+            <w:r>
+              <w:t xml:space="preserve"> (0.95993) (1.1345) (1.0472)</w:t>
+            </w:r>
+            <w:bookmarkStart w:id="0" w:name="_GoBack"/>
+            <w:bookmarkEnd w:id="0"/>
+          </w:p>
         </w:tc>
       </w:tr>
     </w:tbl>
-    <w:p/>
+    <w:p>
+      <w:pPr>
+        <w:rPr>
+          <w:rFonts w:ascii="Adventure" w:hAnsi="Adventure"/>
+        </w:rPr>
+      </w:pPr>
+    </w:p>
     <w:sectPr>
       <w:pgSz w:w="11906" w:h="16838"/>
       <w:pgMar w:top="1417" w:right="1701" w:bottom="1417" w:left="1701" w:header="708" w:footer="708" w:gutter="0"/>
@@ -2294,6 +2725,7 @@
     <w:lsdException w:name="HTML Sample" w:semiHidden="1" w:unhideWhenUsed="1"/>
     <w:lsdException w:name="HTML Typewriter" w:semiHidden="1" w:unhideWhenUsed="1"/>
     <w:lsdException w:name="HTML Variable" w:semiHidden="1" w:unhideWhenUsed="1"/>
+    <w:lsdException w:name="Normal Table" w:semiHidden="1" w:unhideWhenUsed="1"/>
     <w:lsdException w:name="annotation subject" w:semiHidden="1" w:unhideWhenUsed="1"/>
     <w:lsdException w:name="No List" w:semiHidden="1" w:unhideWhenUsed="1"/>
     <w:lsdException w:name="Outline List 1" w:semiHidden="1" w:unhideWhenUsed="1"/>
@@ -2339,9 +2771,11 @@
     <w:lsdException w:name="Table Subtle 1" w:semiHidden="1" w:unhideWhenUsed="1"/>
     <w:lsdException w:name="Table Subtle 2" w:semiHidden="1" w:unhideWhenUsed="1"/>
     <w:lsdException w:name="Table Web 1" w:semiHidden="1" w:unhideWhenUsed="1"/>
+    <w:lsdException w:name="Table Web 2" w:semiHidden="1" w:unhideWhenUsed="1"/>
     <w:lsdException w:name="Table Web 3" w:semiHidden="1" w:unhideWhenUsed="1"/>
     <w:lsdException w:name="Balloon Text" w:semiHidden="1" w:unhideWhenUsed="1"/>
     <w:lsdException w:name="Table Grid" w:uiPriority="39"/>
+    <w:lsdException w:name="Table Theme" w:semiHidden="1" w:unhideWhenUsed="1"/>
     <w:lsdException w:name="Placeholder Text" w:semiHidden="1"/>
     <w:lsdException w:name="No Spacing" w:uiPriority="1" w:qFormat="1"/>
     <w:lsdException w:name="Light Shading" w:uiPriority="60"/>

</xml_diff>